<commit_message>
Update Requirements document 2.docx
</commit_message>
<xml_diff>
--- a/Documentation/Requirements document 2.docx
+++ b/Documentation/Requirements document 2.docx
@@ -1071,6 +1071,7 @@
             <w:rPr>
               <w:rFonts w:eastAsiaTheme="minorEastAsia"/>
               <w:noProof/>
+              <w:lang/>
             </w:rPr>
           </w:pPr>
           <w:r>
@@ -1082,7 +1083,7 @@
           <w:r>
             <w:fldChar w:fldCharType="separate"/>
           </w:r>
-          <w:hyperlink w:anchor="_Toc82801912" w:history="1">
+          <w:hyperlink w:anchor="_Toc84625337" w:history="1">
             <w:r>
               <w:rPr>
                 <w:rStyle w:val="Hyperlink"/>
@@ -1110,7 +1111,7 @@
                 <w:noProof/>
                 <w:webHidden/>
               </w:rPr>
-              <w:instrText xml:space="preserve"> PAGEREF _Toc82801912 \h </w:instrText>
+              <w:instrText xml:space="preserve"> PAGEREF _Toc84625337 \h </w:instrText>
             </w:r>
             <w:r>
               <w:rPr>
@@ -1150,9 +1151,10 @@
             <w:rPr>
               <w:rFonts w:eastAsiaTheme="minorEastAsia"/>
               <w:noProof/>
+              <w:lang/>
             </w:rPr>
           </w:pPr>
-          <w:hyperlink w:anchor="_Toc82801913" w:history="1">
+          <w:hyperlink w:anchor="_Toc84625338" w:history="1">
             <w:r>
               <w:rPr>
                 <w:rStyle w:val="Hyperlink"/>
@@ -1180,7 +1182,7 @@
                 <w:noProof/>
                 <w:webHidden/>
               </w:rPr>
-              <w:instrText xml:space="preserve"> PAGEREF _Toc82801913 \h </w:instrText>
+              <w:instrText xml:space="preserve"> PAGEREF _Toc84625338 \h </w:instrText>
             </w:r>
             <w:r>
               <w:rPr>
@@ -1220,9 +1222,10 @@
             <w:rPr>
               <w:rFonts w:eastAsiaTheme="minorEastAsia"/>
               <w:noProof/>
+              <w:lang/>
             </w:rPr>
           </w:pPr>
-          <w:hyperlink w:anchor="_Toc82801914" w:history="1">
+          <w:hyperlink w:anchor="_Toc84625339" w:history="1">
             <w:r>
               <w:rPr>
                 <w:rStyle w:val="Hyperlink"/>
@@ -1250,7 +1253,7 @@
                 <w:noProof/>
                 <w:webHidden/>
               </w:rPr>
-              <w:instrText xml:space="preserve"> PAGEREF _Toc82801914 \h </w:instrText>
+              <w:instrText xml:space="preserve"> PAGEREF _Toc84625339 \h </w:instrText>
             </w:r>
             <w:r>
               <w:rPr>
@@ -1271,6 +1274,1149 @@
                 <w:webHidden/>
               </w:rPr>
               <w:t>4</w:t>
+            </w:r>
+            <w:r>
+              <w:rPr>
+                <w:noProof/>
+                <w:webHidden/>
+              </w:rPr>
+              <w:fldChar w:fldCharType="end"/>
+            </w:r>
+          </w:hyperlink>
+        </w:p>
+        <w:p>
+          <w:pPr>
+            <w:pStyle w:val="TOC1"/>
+            <w:tabs>
+              <w:tab w:val="right" w:leader="dot" w:pos="9016"/>
+            </w:tabs>
+            <w:rPr>
+              <w:rFonts w:eastAsiaTheme="minorEastAsia"/>
+              <w:noProof/>
+              <w:lang/>
+            </w:rPr>
+          </w:pPr>
+          <w:hyperlink w:anchor="_Toc84625340" w:history="1">
+            <w:r>
+              <w:rPr>
+                <w:rStyle w:val="Hyperlink"/>
+                <w:noProof/>
+                <w:lang w:val="en-150"/>
+              </w:rPr>
+              <w:t>A</w:t>
+            </w:r>
+            <w:r>
+              <w:rPr>
+                <w:rStyle w:val="Hyperlink"/>
+                <w:noProof/>
+              </w:rPr>
+              <w:t>rchitecture diagrams</w:t>
+            </w:r>
+            <w:r>
+              <w:rPr>
+                <w:noProof/>
+                <w:webHidden/>
+              </w:rPr>
+              <w:tab/>
+            </w:r>
+            <w:r>
+              <w:rPr>
+                <w:noProof/>
+                <w:webHidden/>
+              </w:rPr>
+              <w:fldChar w:fldCharType="begin"/>
+            </w:r>
+            <w:r>
+              <w:rPr>
+                <w:noProof/>
+                <w:webHidden/>
+              </w:rPr>
+              <w:instrText xml:space="preserve"> PAGEREF _Toc84625340 \h </w:instrText>
+            </w:r>
+            <w:r>
+              <w:rPr>
+                <w:noProof/>
+                <w:webHidden/>
+              </w:rPr>
+            </w:r>
+            <w:r>
+              <w:rPr>
+                <w:noProof/>
+                <w:webHidden/>
+              </w:rPr>
+              <w:fldChar w:fldCharType="separate"/>
+            </w:r>
+            <w:r>
+              <w:rPr>
+                <w:noProof/>
+                <w:webHidden/>
+              </w:rPr>
+              <w:t>7</w:t>
+            </w:r>
+            <w:r>
+              <w:rPr>
+                <w:noProof/>
+                <w:webHidden/>
+              </w:rPr>
+              <w:fldChar w:fldCharType="end"/>
+            </w:r>
+          </w:hyperlink>
+        </w:p>
+        <w:p>
+          <w:pPr>
+            <w:pStyle w:val="TOC2"/>
+            <w:tabs>
+              <w:tab w:val="right" w:leader="dot" w:pos="9016"/>
+            </w:tabs>
+            <w:rPr>
+              <w:rFonts w:eastAsiaTheme="minorEastAsia"/>
+              <w:noProof/>
+              <w:lang/>
+            </w:rPr>
+          </w:pPr>
+          <w:hyperlink w:anchor="_Toc84625341" w:history="1">
+            <w:r>
+              <w:rPr>
+                <w:rStyle w:val="Hyperlink"/>
+                <w:noProof/>
+                <w:lang w:val="en-150"/>
+              </w:rPr>
+              <w:t>C1 architecture diagram</w:t>
+            </w:r>
+            <w:r>
+              <w:rPr>
+                <w:noProof/>
+                <w:webHidden/>
+              </w:rPr>
+              <w:tab/>
+            </w:r>
+            <w:r>
+              <w:rPr>
+                <w:noProof/>
+                <w:webHidden/>
+              </w:rPr>
+              <w:fldChar w:fldCharType="begin"/>
+            </w:r>
+            <w:r>
+              <w:rPr>
+                <w:noProof/>
+                <w:webHidden/>
+              </w:rPr>
+              <w:instrText xml:space="preserve"> PAGEREF _Toc84625341 \h </w:instrText>
+            </w:r>
+            <w:r>
+              <w:rPr>
+                <w:noProof/>
+                <w:webHidden/>
+              </w:rPr>
+            </w:r>
+            <w:r>
+              <w:rPr>
+                <w:noProof/>
+                <w:webHidden/>
+              </w:rPr>
+              <w:fldChar w:fldCharType="separate"/>
+            </w:r>
+            <w:r>
+              <w:rPr>
+                <w:noProof/>
+                <w:webHidden/>
+              </w:rPr>
+              <w:t>7</w:t>
+            </w:r>
+            <w:r>
+              <w:rPr>
+                <w:noProof/>
+                <w:webHidden/>
+              </w:rPr>
+              <w:fldChar w:fldCharType="end"/>
+            </w:r>
+          </w:hyperlink>
+        </w:p>
+        <w:p>
+          <w:pPr>
+            <w:pStyle w:val="TOC2"/>
+            <w:tabs>
+              <w:tab w:val="right" w:leader="dot" w:pos="9016"/>
+            </w:tabs>
+            <w:rPr>
+              <w:rFonts w:eastAsiaTheme="minorEastAsia"/>
+              <w:noProof/>
+              <w:lang/>
+            </w:rPr>
+          </w:pPr>
+          <w:hyperlink w:anchor="_Toc84625342" w:history="1">
+            <w:r>
+              <w:rPr>
+                <w:rStyle w:val="Hyperlink"/>
+                <w:noProof/>
+                <w:lang w:val="en-150"/>
+              </w:rPr>
+              <w:t>C2 Architecture diagram</w:t>
+            </w:r>
+            <w:r>
+              <w:rPr>
+                <w:noProof/>
+                <w:webHidden/>
+              </w:rPr>
+              <w:tab/>
+            </w:r>
+            <w:r>
+              <w:rPr>
+                <w:noProof/>
+                <w:webHidden/>
+              </w:rPr>
+              <w:fldChar w:fldCharType="begin"/>
+            </w:r>
+            <w:r>
+              <w:rPr>
+                <w:noProof/>
+                <w:webHidden/>
+              </w:rPr>
+              <w:instrText xml:space="preserve"> PAGEREF _Toc84625342 \h </w:instrText>
+            </w:r>
+            <w:r>
+              <w:rPr>
+                <w:noProof/>
+                <w:webHidden/>
+              </w:rPr>
+            </w:r>
+            <w:r>
+              <w:rPr>
+                <w:noProof/>
+                <w:webHidden/>
+              </w:rPr>
+              <w:fldChar w:fldCharType="separate"/>
+            </w:r>
+            <w:r>
+              <w:rPr>
+                <w:noProof/>
+                <w:webHidden/>
+              </w:rPr>
+              <w:t>8</w:t>
+            </w:r>
+            <w:r>
+              <w:rPr>
+                <w:noProof/>
+                <w:webHidden/>
+              </w:rPr>
+              <w:fldChar w:fldCharType="end"/>
+            </w:r>
+          </w:hyperlink>
+        </w:p>
+        <w:p>
+          <w:pPr>
+            <w:pStyle w:val="TOC2"/>
+            <w:tabs>
+              <w:tab w:val="right" w:leader="dot" w:pos="9016"/>
+            </w:tabs>
+            <w:rPr>
+              <w:rFonts w:eastAsiaTheme="minorEastAsia"/>
+              <w:noProof/>
+              <w:lang/>
+            </w:rPr>
+          </w:pPr>
+          <w:hyperlink w:anchor="_Toc84625343" w:history="1">
+            <w:r>
+              <w:rPr>
+                <w:rStyle w:val="Hyperlink"/>
+                <w:noProof/>
+                <w:lang w:val="en-150"/>
+              </w:rPr>
+              <w:t>C3 Architecture diagram</w:t>
+            </w:r>
+            <w:r>
+              <w:rPr>
+                <w:noProof/>
+                <w:webHidden/>
+              </w:rPr>
+              <w:tab/>
+            </w:r>
+            <w:r>
+              <w:rPr>
+                <w:noProof/>
+                <w:webHidden/>
+              </w:rPr>
+              <w:fldChar w:fldCharType="begin"/>
+            </w:r>
+            <w:r>
+              <w:rPr>
+                <w:noProof/>
+                <w:webHidden/>
+              </w:rPr>
+              <w:instrText xml:space="preserve"> PAGEREF _Toc84625343 \h </w:instrText>
+            </w:r>
+            <w:r>
+              <w:rPr>
+                <w:noProof/>
+                <w:webHidden/>
+              </w:rPr>
+            </w:r>
+            <w:r>
+              <w:rPr>
+                <w:noProof/>
+                <w:webHidden/>
+              </w:rPr>
+              <w:fldChar w:fldCharType="separate"/>
+            </w:r>
+            <w:r>
+              <w:rPr>
+                <w:noProof/>
+                <w:webHidden/>
+              </w:rPr>
+              <w:t>9</w:t>
+            </w:r>
+            <w:r>
+              <w:rPr>
+                <w:noProof/>
+                <w:webHidden/>
+              </w:rPr>
+              <w:fldChar w:fldCharType="end"/>
+            </w:r>
+          </w:hyperlink>
+        </w:p>
+        <w:p>
+          <w:pPr>
+            <w:pStyle w:val="TOC2"/>
+            <w:tabs>
+              <w:tab w:val="right" w:leader="dot" w:pos="9016"/>
+            </w:tabs>
+            <w:rPr>
+              <w:rFonts w:eastAsiaTheme="minorEastAsia"/>
+              <w:noProof/>
+              <w:lang/>
+            </w:rPr>
+          </w:pPr>
+          <w:hyperlink w:anchor="_Toc84625344" w:history="1">
+            <w:r>
+              <w:rPr>
+                <w:rStyle w:val="Hyperlink"/>
+                <w:noProof/>
+                <w:lang w:val="en-150"/>
+              </w:rPr>
+              <w:t>UML diagram</w:t>
+            </w:r>
+            <w:r>
+              <w:rPr>
+                <w:noProof/>
+                <w:webHidden/>
+              </w:rPr>
+              <w:tab/>
+            </w:r>
+            <w:r>
+              <w:rPr>
+                <w:noProof/>
+                <w:webHidden/>
+              </w:rPr>
+              <w:fldChar w:fldCharType="begin"/>
+            </w:r>
+            <w:r>
+              <w:rPr>
+                <w:noProof/>
+                <w:webHidden/>
+              </w:rPr>
+              <w:instrText xml:space="preserve"> PAGEREF _Toc84625344 \h </w:instrText>
+            </w:r>
+            <w:r>
+              <w:rPr>
+                <w:noProof/>
+                <w:webHidden/>
+              </w:rPr>
+            </w:r>
+            <w:r>
+              <w:rPr>
+                <w:noProof/>
+                <w:webHidden/>
+              </w:rPr>
+              <w:fldChar w:fldCharType="separate"/>
+            </w:r>
+            <w:r>
+              <w:rPr>
+                <w:noProof/>
+                <w:webHidden/>
+              </w:rPr>
+              <w:t>10</w:t>
+            </w:r>
+            <w:r>
+              <w:rPr>
+                <w:noProof/>
+                <w:webHidden/>
+              </w:rPr>
+              <w:fldChar w:fldCharType="end"/>
+            </w:r>
+          </w:hyperlink>
+        </w:p>
+        <w:p>
+          <w:pPr>
+            <w:pStyle w:val="TOC1"/>
+            <w:tabs>
+              <w:tab w:val="right" w:leader="dot" w:pos="9016"/>
+            </w:tabs>
+            <w:rPr>
+              <w:rFonts w:eastAsiaTheme="minorEastAsia"/>
+              <w:noProof/>
+              <w:lang/>
+            </w:rPr>
+          </w:pPr>
+          <w:hyperlink w:anchor="_Toc84625345" w:history="1">
+            <w:r>
+              <w:rPr>
+                <w:rStyle w:val="Hyperlink"/>
+                <w:noProof/>
+                <w:lang w:val="en-150"/>
+              </w:rPr>
+              <w:t>Report</w:t>
+            </w:r>
+            <w:r>
+              <w:rPr>
+                <w:noProof/>
+                <w:webHidden/>
+              </w:rPr>
+              <w:tab/>
+            </w:r>
+            <w:r>
+              <w:rPr>
+                <w:noProof/>
+                <w:webHidden/>
+              </w:rPr>
+              <w:fldChar w:fldCharType="begin"/>
+            </w:r>
+            <w:r>
+              <w:rPr>
+                <w:noProof/>
+                <w:webHidden/>
+              </w:rPr>
+              <w:instrText xml:space="preserve"> PAGEREF _Toc84625345 \h </w:instrText>
+            </w:r>
+            <w:r>
+              <w:rPr>
+                <w:noProof/>
+                <w:webHidden/>
+              </w:rPr>
+            </w:r>
+            <w:r>
+              <w:rPr>
+                <w:noProof/>
+                <w:webHidden/>
+              </w:rPr>
+              <w:fldChar w:fldCharType="separate"/>
+            </w:r>
+            <w:r>
+              <w:rPr>
+                <w:noProof/>
+                <w:webHidden/>
+              </w:rPr>
+              <w:t>11</w:t>
+            </w:r>
+            <w:r>
+              <w:rPr>
+                <w:noProof/>
+                <w:webHidden/>
+              </w:rPr>
+              <w:fldChar w:fldCharType="end"/>
+            </w:r>
+          </w:hyperlink>
+        </w:p>
+        <w:p>
+          <w:pPr>
+            <w:pStyle w:val="TOC1"/>
+            <w:tabs>
+              <w:tab w:val="right" w:leader="dot" w:pos="9016"/>
+            </w:tabs>
+            <w:rPr>
+              <w:rFonts w:eastAsiaTheme="minorEastAsia"/>
+              <w:noProof/>
+              <w:lang/>
+            </w:rPr>
+          </w:pPr>
+          <w:hyperlink w:anchor="_Toc84625346" w:history="1">
+            <w:r>
+              <w:rPr>
+                <w:rStyle w:val="Hyperlink"/>
+                <w:noProof/>
+                <w:lang w:val="en-150"/>
+              </w:rPr>
+              <w:t>Solid Principles Guaranteed</w:t>
+            </w:r>
+            <w:r>
+              <w:rPr>
+                <w:noProof/>
+                <w:webHidden/>
+              </w:rPr>
+              <w:tab/>
+            </w:r>
+            <w:r>
+              <w:rPr>
+                <w:noProof/>
+                <w:webHidden/>
+              </w:rPr>
+              <w:fldChar w:fldCharType="begin"/>
+            </w:r>
+            <w:r>
+              <w:rPr>
+                <w:noProof/>
+                <w:webHidden/>
+              </w:rPr>
+              <w:instrText xml:space="preserve"> PAGEREF _Toc84625346 \h </w:instrText>
+            </w:r>
+            <w:r>
+              <w:rPr>
+                <w:noProof/>
+                <w:webHidden/>
+              </w:rPr>
+            </w:r>
+            <w:r>
+              <w:rPr>
+                <w:noProof/>
+                <w:webHidden/>
+              </w:rPr>
+              <w:fldChar w:fldCharType="separate"/>
+            </w:r>
+            <w:r>
+              <w:rPr>
+                <w:noProof/>
+                <w:webHidden/>
+              </w:rPr>
+              <w:t>11</w:t>
+            </w:r>
+            <w:r>
+              <w:rPr>
+                <w:noProof/>
+                <w:webHidden/>
+              </w:rPr>
+              <w:fldChar w:fldCharType="end"/>
+            </w:r>
+          </w:hyperlink>
+        </w:p>
+        <w:p>
+          <w:pPr>
+            <w:pStyle w:val="TOC2"/>
+            <w:tabs>
+              <w:tab w:val="right" w:leader="dot" w:pos="9016"/>
+            </w:tabs>
+            <w:rPr>
+              <w:rFonts w:eastAsiaTheme="minorEastAsia"/>
+              <w:noProof/>
+              <w:lang/>
+            </w:rPr>
+          </w:pPr>
+          <w:hyperlink w:anchor="_Toc84625347" w:history="1">
+            <w:r>
+              <w:rPr>
+                <w:rStyle w:val="Hyperlink"/>
+                <w:noProof/>
+                <w:lang w:val="en-150"/>
+              </w:rPr>
+              <w:t>Single Responsibility</w:t>
+            </w:r>
+            <w:r>
+              <w:rPr>
+                <w:noProof/>
+                <w:webHidden/>
+              </w:rPr>
+              <w:tab/>
+            </w:r>
+            <w:r>
+              <w:rPr>
+                <w:noProof/>
+                <w:webHidden/>
+              </w:rPr>
+              <w:fldChar w:fldCharType="begin"/>
+            </w:r>
+            <w:r>
+              <w:rPr>
+                <w:noProof/>
+                <w:webHidden/>
+              </w:rPr>
+              <w:instrText xml:space="preserve"> PAGEREF _Toc84625347 \h </w:instrText>
+            </w:r>
+            <w:r>
+              <w:rPr>
+                <w:noProof/>
+                <w:webHidden/>
+              </w:rPr>
+            </w:r>
+            <w:r>
+              <w:rPr>
+                <w:noProof/>
+                <w:webHidden/>
+              </w:rPr>
+              <w:fldChar w:fldCharType="separate"/>
+            </w:r>
+            <w:r>
+              <w:rPr>
+                <w:noProof/>
+                <w:webHidden/>
+              </w:rPr>
+              <w:t>11</w:t>
+            </w:r>
+            <w:r>
+              <w:rPr>
+                <w:noProof/>
+                <w:webHidden/>
+              </w:rPr>
+              <w:fldChar w:fldCharType="end"/>
+            </w:r>
+          </w:hyperlink>
+        </w:p>
+        <w:p>
+          <w:pPr>
+            <w:pStyle w:val="TOC2"/>
+            <w:tabs>
+              <w:tab w:val="right" w:leader="dot" w:pos="9016"/>
+            </w:tabs>
+            <w:rPr>
+              <w:rFonts w:eastAsiaTheme="minorEastAsia"/>
+              <w:noProof/>
+              <w:lang/>
+            </w:rPr>
+          </w:pPr>
+          <w:hyperlink w:anchor="_Toc84625348" w:history="1">
+            <w:r>
+              <w:rPr>
+                <w:rStyle w:val="Hyperlink"/>
+                <w:noProof/>
+                <w:lang w:val="en-150"/>
+              </w:rPr>
+              <w:t>Open/Closed</w:t>
+            </w:r>
+            <w:r>
+              <w:rPr>
+                <w:noProof/>
+                <w:webHidden/>
+              </w:rPr>
+              <w:tab/>
+            </w:r>
+            <w:r>
+              <w:rPr>
+                <w:noProof/>
+                <w:webHidden/>
+              </w:rPr>
+              <w:fldChar w:fldCharType="begin"/>
+            </w:r>
+            <w:r>
+              <w:rPr>
+                <w:noProof/>
+                <w:webHidden/>
+              </w:rPr>
+              <w:instrText xml:space="preserve"> PAGEREF _Toc84625348 \h </w:instrText>
+            </w:r>
+            <w:r>
+              <w:rPr>
+                <w:noProof/>
+                <w:webHidden/>
+              </w:rPr>
+            </w:r>
+            <w:r>
+              <w:rPr>
+                <w:noProof/>
+                <w:webHidden/>
+              </w:rPr>
+              <w:fldChar w:fldCharType="separate"/>
+            </w:r>
+            <w:r>
+              <w:rPr>
+                <w:noProof/>
+                <w:webHidden/>
+              </w:rPr>
+              <w:t>11</w:t>
+            </w:r>
+            <w:r>
+              <w:rPr>
+                <w:noProof/>
+                <w:webHidden/>
+              </w:rPr>
+              <w:fldChar w:fldCharType="end"/>
+            </w:r>
+          </w:hyperlink>
+        </w:p>
+        <w:p>
+          <w:pPr>
+            <w:pStyle w:val="TOC2"/>
+            <w:tabs>
+              <w:tab w:val="right" w:leader="dot" w:pos="9016"/>
+            </w:tabs>
+            <w:rPr>
+              <w:rFonts w:eastAsiaTheme="minorEastAsia"/>
+              <w:noProof/>
+              <w:lang/>
+            </w:rPr>
+          </w:pPr>
+          <w:hyperlink w:anchor="_Toc84625349" w:history="1">
+            <w:r>
+              <w:rPr>
+                <w:rStyle w:val="Hyperlink"/>
+                <w:noProof/>
+                <w:lang w:val="en-150"/>
+              </w:rPr>
+              <w:t>Liskov Substitution</w:t>
+            </w:r>
+            <w:r>
+              <w:rPr>
+                <w:noProof/>
+                <w:webHidden/>
+              </w:rPr>
+              <w:tab/>
+            </w:r>
+            <w:r>
+              <w:rPr>
+                <w:noProof/>
+                <w:webHidden/>
+              </w:rPr>
+              <w:fldChar w:fldCharType="begin"/>
+            </w:r>
+            <w:r>
+              <w:rPr>
+                <w:noProof/>
+                <w:webHidden/>
+              </w:rPr>
+              <w:instrText xml:space="preserve"> PAGEREF _Toc84625349 \h </w:instrText>
+            </w:r>
+            <w:r>
+              <w:rPr>
+                <w:noProof/>
+                <w:webHidden/>
+              </w:rPr>
+            </w:r>
+            <w:r>
+              <w:rPr>
+                <w:noProof/>
+                <w:webHidden/>
+              </w:rPr>
+              <w:fldChar w:fldCharType="separate"/>
+            </w:r>
+            <w:r>
+              <w:rPr>
+                <w:noProof/>
+                <w:webHidden/>
+              </w:rPr>
+              <w:t>11</w:t>
+            </w:r>
+            <w:r>
+              <w:rPr>
+                <w:noProof/>
+                <w:webHidden/>
+              </w:rPr>
+              <w:fldChar w:fldCharType="end"/>
+            </w:r>
+          </w:hyperlink>
+        </w:p>
+        <w:p>
+          <w:pPr>
+            <w:pStyle w:val="TOC2"/>
+            <w:tabs>
+              <w:tab w:val="right" w:leader="dot" w:pos="9016"/>
+            </w:tabs>
+            <w:rPr>
+              <w:rFonts w:eastAsiaTheme="minorEastAsia"/>
+              <w:noProof/>
+              <w:lang/>
+            </w:rPr>
+          </w:pPr>
+          <w:hyperlink w:anchor="_Toc84625350" w:history="1">
+            <w:r>
+              <w:rPr>
+                <w:rStyle w:val="Hyperlink"/>
+                <w:noProof/>
+                <w:lang w:val="en-150"/>
+              </w:rPr>
+              <w:t>Interface Segregation</w:t>
+            </w:r>
+            <w:r>
+              <w:rPr>
+                <w:noProof/>
+                <w:webHidden/>
+              </w:rPr>
+              <w:tab/>
+            </w:r>
+            <w:r>
+              <w:rPr>
+                <w:noProof/>
+                <w:webHidden/>
+              </w:rPr>
+              <w:fldChar w:fldCharType="begin"/>
+            </w:r>
+            <w:r>
+              <w:rPr>
+                <w:noProof/>
+                <w:webHidden/>
+              </w:rPr>
+              <w:instrText xml:space="preserve"> PAGEREF _Toc84625350 \h </w:instrText>
+            </w:r>
+            <w:r>
+              <w:rPr>
+                <w:noProof/>
+                <w:webHidden/>
+              </w:rPr>
+            </w:r>
+            <w:r>
+              <w:rPr>
+                <w:noProof/>
+                <w:webHidden/>
+              </w:rPr>
+              <w:fldChar w:fldCharType="separate"/>
+            </w:r>
+            <w:r>
+              <w:rPr>
+                <w:noProof/>
+                <w:webHidden/>
+              </w:rPr>
+              <w:t>11</w:t>
+            </w:r>
+            <w:r>
+              <w:rPr>
+                <w:noProof/>
+                <w:webHidden/>
+              </w:rPr>
+              <w:fldChar w:fldCharType="end"/>
+            </w:r>
+          </w:hyperlink>
+        </w:p>
+        <w:p>
+          <w:pPr>
+            <w:pStyle w:val="TOC2"/>
+            <w:tabs>
+              <w:tab w:val="right" w:leader="dot" w:pos="9016"/>
+            </w:tabs>
+            <w:rPr>
+              <w:rFonts w:eastAsiaTheme="minorEastAsia"/>
+              <w:noProof/>
+              <w:lang/>
+            </w:rPr>
+          </w:pPr>
+          <w:hyperlink w:anchor="_Toc84625351" w:history="1">
+            <w:r>
+              <w:rPr>
+                <w:rStyle w:val="Hyperlink"/>
+                <w:noProof/>
+                <w:lang w:val="en-150"/>
+              </w:rPr>
+              <w:t>Dependency Inversion</w:t>
+            </w:r>
+            <w:r>
+              <w:rPr>
+                <w:noProof/>
+                <w:webHidden/>
+              </w:rPr>
+              <w:tab/>
+            </w:r>
+            <w:r>
+              <w:rPr>
+                <w:noProof/>
+                <w:webHidden/>
+              </w:rPr>
+              <w:fldChar w:fldCharType="begin"/>
+            </w:r>
+            <w:r>
+              <w:rPr>
+                <w:noProof/>
+                <w:webHidden/>
+              </w:rPr>
+              <w:instrText xml:space="preserve"> PAGEREF _Toc84625351 \h </w:instrText>
+            </w:r>
+            <w:r>
+              <w:rPr>
+                <w:noProof/>
+                <w:webHidden/>
+              </w:rPr>
+            </w:r>
+            <w:r>
+              <w:rPr>
+                <w:noProof/>
+                <w:webHidden/>
+              </w:rPr>
+              <w:fldChar w:fldCharType="separate"/>
+            </w:r>
+            <w:r>
+              <w:rPr>
+                <w:noProof/>
+                <w:webHidden/>
+              </w:rPr>
+              <w:t>11</w:t>
+            </w:r>
+            <w:r>
+              <w:rPr>
+                <w:noProof/>
+                <w:webHidden/>
+              </w:rPr>
+              <w:fldChar w:fldCharType="end"/>
+            </w:r>
+          </w:hyperlink>
+        </w:p>
+        <w:p>
+          <w:pPr>
+            <w:pStyle w:val="TOC1"/>
+            <w:tabs>
+              <w:tab w:val="right" w:leader="dot" w:pos="9016"/>
+            </w:tabs>
+            <w:rPr>
+              <w:rFonts w:eastAsiaTheme="minorEastAsia"/>
+              <w:noProof/>
+              <w:lang/>
+            </w:rPr>
+          </w:pPr>
+          <w:hyperlink w:anchor="_Toc84625352" w:history="1">
+            <w:r>
+              <w:rPr>
+                <w:rStyle w:val="Hyperlink"/>
+                <w:noProof/>
+                <w:lang w:val="en-150"/>
+              </w:rPr>
+              <w:t>Software used</w:t>
+            </w:r>
+            <w:r>
+              <w:rPr>
+                <w:noProof/>
+                <w:webHidden/>
+              </w:rPr>
+              <w:tab/>
+            </w:r>
+            <w:r>
+              <w:rPr>
+                <w:noProof/>
+                <w:webHidden/>
+              </w:rPr>
+              <w:fldChar w:fldCharType="begin"/>
+            </w:r>
+            <w:r>
+              <w:rPr>
+                <w:noProof/>
+                <w:webHidden/>
+              </w:rPr>
+              <w:instrText xml:space="preserve"> PAGEREF _Toc84625352 \h </w:instrText>
+            </w:r>
+            <w:r>
+              <w:rPr>
+                <w:noProof/>
+                <w:webHidden/>
+              </w:rPr>
+            </w:r>
+            <w:r>
+              <w:rPr>
+                <w:noProof/>
+                <w:webHidden/>
+              </w:rPr>
+              <w:fldChar w:fldCharType="separate"/>
+            </w:r>
+            <w:r>
+              <w:rPr>
+                <w:noProof/>
+                <w:webHidden/>
+              </w:rPr>
+              <w:t>11</w:t>
+            </w:r>
+            <w:r>
+              <w:rPr>
+                <w:noProof/>
+                <w:webHidden/>
+              </w:rPr>
+              <w:fldChar w:fldCharType="end"/>
+            </w:r>
+          </w:hyperlink>
+        </w:p>
+        <w:p>
+          <w:pPr>
+            <w:pStyle w:val="TOC2"/>
+            <w:tabs>
+              <w:tab w:val="right" w:leader="dot" w:pos="9016"/>
+            </w:tabs>
+            <w:rPr>
+              <w:rFonts w:eastAsiaTheme="minorEastAsia"/>
+              <w:noProof/>
+              <w:lang/>
+            </w:rPr>
+          </w:pPr>
+          <w:hyperlink w:anchor="_Toc84625353" w:history="1">
+            <w:r>
+              <w:rPr>
+                <w:rStyle w:val="Hyperlink"/>
+                <w:noProof/>
+                <w:lang w:val="en-150"/>
+              </w:rPr>
+              <w:t>Backend</w:t>
+            </w:r>
+            <w:r>
+              <w:rPr>
+                <w:noProof/>
+                <w:webHidden/>
+              </w:rPr>
+              <w:tab/>
+            </w:r>
+            <w:r>
+              <w:rPr>
+                <w:noProof/>
+                <w:webHidden/>
+              </w:rPr>
+              <w:fldChar w:fldCharType="begin"/>
+            </w:r>
+            <w:r>
+              <w:rPr>
+                <w:noProof/>
+                <w:webHidden/>
+              </w:rPr>
+              <w:instrText xml:space="preserve"> PAGEREF _Toc84625353 \h </w:instrText>
+            </w:r>
+            <w:r>
+              <w:rPr>
+                <w:noProof/>
+                <w:webHidden/>
+              </w:rPr>
+            </w:r>
+            <w:r>
+              <w:rPr>
+                <w:noProof/>
+                <w:webHidden/>
+              </w:rPr>
+              <w:fldChar w:fldCharType="separate"/>
+            </w:r>
+            <w:r>
+              <w:rPr>
+                <w:noProof/>
+                <w:webHidden/>
+              </w:rPr>
+              <w:t>11</w:t>
+            </w:r>
+            <w:r>
+              <w:rPr>
+                <w:noProof/>
+                <w:webHidden/>
+              </w:rPr>
+              <w:fldChar w:fldCharType="end"/>
+            </w:r>
+          </w:hyperlink>
+        </w:p>
+        <w:p>
+          <w:pPr>
+            <w:pStyle w:val="TOC2"/>
+            <w:tabs>
+              <w:tab w:val="right" w:leader="dot" w:pos="9016"/>
+            </w:tabs>
+            <w:rPr>
+              <w:rFonts w:eastAsiaTheme="minorEastAsia"/>
+              <w:noProof/>
+              <w:lang/>
+            </w:rPr>
+          </w:pPr>
+          <w:hyperlink w:anchor="_Toc84625354" w:history="1">
+            <w:r>
+              <w:rPr>
+                <w:rStyle w:val="Hyperlink"/>
+                <w:noProof/>
+                <w:lang w:val="en-150"/>
+              </w:rPr>
+              <w:t>Frontend</w:t>
+            </w:r>
+            <w:r>
+              <w:rPr>
+                <w:noProof/>
+                <w:webHidden/>
+              </w:rPr>
+              <w:tab/>
+            </w:r>
+            <w:r>
+              <w:rPr>
+                <w:noProof/>
+                <w:webHidden/>
+              </w:rPr>
+              <w:fldChar w:fldCharType="begin"/>
+            </w:r>
+            <w:r>
+              <w:rPr>
+                <w:noProof/>
+                <w:webHidden/>
+              </w:rPr>
+              <w:instrText xml:space="preserve"> PAGEREF _Toc84625354 \h </w:instrText>
+            </w:r>
+            <w:r>
+              <w:rPr>
+                <w:noProof/>
+                <w:webHidden/>
+              </w:rPr>
+            </w:r>
+            <w:r>
+              <w:rPr>
+                <w:noProof/>
+                <w:webHidden/>
+              </w:rPr>
+              <w:fldChar w:fldCharType="separate"/>
+            </w:r>
+            <w:r>
+              <w:rPr>
+                <w:noProof/>
+                <w:webHidden/>
+              </w:rPr>
+              <w:t>11</w:t>
+            </w:r>
+            <w:r>
+              <w:rPr>
+                <w:noProof/>
+                <w:webHidden/>
+              </w:rPr>
+              <w:fldChar w:fldCharType="end"/>
+            </w:r>
+          </w:hyperlink>
+        </w:p>
+        <w:p>
+          <w:pPr>
+            <w:pStyle w:val="TOC2"/>
+            <w:tabs>
+              <w:tab w:val="right" w:leader="dot" w:pos="9016"/>
+            </w:tabs>
+            <w:rPr>
+              <w:rFonts w:eastAsiaTheme="minorEastAsia"/>
+              <w:noProof/>
+              <w:lang/>
+            </w:rPr>
+          </w:pPr>
+          <w:hyperlink w:anchor="_Toc84625355" w:history="1">
+            <w:r>
+              <w:rPr>
+                <w:rStyle w:val="Hyperlink"/>
+                <w:noProof/>
+                <w:lang w:val="en-150"/>
+              </w:rPr>
+              <w:t>Database Layer</w:t>
+            </w:r>
+            <w:r>
+              <w:rPr>
+                <w:noProof/>
+                <w:webHidden/>
+              </w:rPr>
+              <w:tab/>
+            </w:r>
+            <w:r>
+              <w:rPr>
+                <w:noProof/>
+                <w:webHidden/>
+              </w:rPr>
+              <w:fldChar w:fldCharType="begin"/>
+            </w:r>
+            <w:r>
+              <w:rPr>
+                <w:noProof/>
+                <w:webHidden/>
+              </w:rPr>
+              <w:instrText xml:space="preserve"> PAGEREF _Toc84625355 \h </w:instrText>
+            </w:r>
+            <w:r>
+              <w:rPr>
+                <w:noProof/>
+                <w:webHidden/>
+              </w:rPr>
+            </w:r>
+            <w:r>
+              <w:rPr>
+                <w:noProof/>
+                <w:webHidden/>
+              </w:rPr>
+              <w:fldChar w:fldCharType="separate"/>
+            </w:r>
+            <w:r>
+              <w:rPr>
+                <w:noProof/>
+                <w:webHidden/>
+              </w:rPr>
+              <w:t>11</w:t>
             </w:r>
             <w:r>
               <w:rPr>
@@ -1328,7 +2474,7 @@
           <w:lang w:val="en-150"/>
         </w:rPr>
       </w:pPr>
-      <w:bookmarkStart w:id="0" w:name="_Toc82801912"/>
+      <w:bookmarkStart w:id="0" w:name="_Toc84625337"/>
       <w:r>
         <w:rPr>
           <w:noProof/>
@@ -1529,6 +2675,71 @@
           </w:p>
         </w:tc>
       </w:tr>
+      <w:tr>
+        <w:tc>
+          <w:tcPr>
+            <w:tcW w:w="1271" w:type="dxa"/>
+          </w:tcPr>
+          <w:p>
+            <w:pPr>
+              <w:jc w:val="center"/>
+              <w:rPr>
+                <w:lang w:val="en-150"/>
+              </w:rPr>
+            </w:pPr>
+            <w:r>
+              <w:rPr>
+                <w:lang w:val="en-150"/>
+              </w:rPr>
+              <w:t>2.00</w:t>
+            </w:r>
+          </w:p>
+        </w:tc>
+        <w:tc>
+          <w:tcPr>
+            <w:tcW w:w="1559" w:type="dxa"/>
+          </w:tcPr>
+          <w:p>
+            <w:pPr>
+              <w:jc w:val="center"/>
+              <w:rPr>
+                <w:lang w:val="en-150"/>
+              </w:rPr>
+            </w:pPr>
+            <w:r>
+              <w:rPr>
+                <w:lang w:val="en-150"/>
+              </w:rPr>
+              <w:t>08.10.2021</w:t>
+            </w:r>
+          </w:p>
+        </w:tc>
+        <w:tc>
+          <w:tcPr>
+            <w:tcW w:w="6186" w:type="dxa"/>
+          </w:tcPr>
+          <w:p>
+            <w:pPr>
+              <w:jc w:val="center"/>
+              <w:rPr>
+                <w:lang w:val="en-150"/>
+              </w:rPr>
+            </w:pPr>
+            <w:r>
+              <w:rPr>
+                <w:lang w:val="en-150"/>
+              </w:rPr>
+              <w:t>Added Architecture Diagrams</w:t>
+            </w:r>
+            <w:r>
+              <w:rPr>
+                <w:lang w:val="en-150"/>
+              </w:rPr>
+              <w:t>, Report, Solid Guarantee, Software used</w:t>
+            </w:r>
+          </w:p>
+        </w:tc>
+      </w:tr>
     </w:tbl>
     <w:p>
       <w:pPr>
@@ -1556,7 +2767,7 @@
           <w:lang w:val="en-150"/>
         </w:rPr>
       </w:pPr>
-      <w:bookmarkStart w:id="1" w:name="_Toc82801913"/>
+      <w:bookmarkStart w:id="1" w:name="_Toc84625338"/>
       <w:r>
         <w:rPr>
           <w:sz w:val="40"/>
@@ -1590,7 +2801,25 @@
           <w:szCs w:val="28"/>
           <w:lang w:val="en-150"/>
         </w:rPr>
-        <w:t xml:space="preserve"> It should be able to save music from local storage to a database/cloud storage system. All uploaded content should be synchronized between all logged in devices on a per user basis. Users should be able to source music online from within the app. The app will be connected to other 3rd party services that will provide the internet music sourcing through their publicly available API’s (Youtube, Spotify). </w:t>
+        <w:t xml:space="preserve"> It should be able to save music from local storage to a database/cloud storage system. All uploaded content should be synchronized between all logged in devices on a per user basis. Users should be able to source music online from within the app. The app will be connected to other 3rd party services that will provide the internet music sourcing through their publicly available API’s (</w:t>
+      </w:r>
+      <w:proofErr w:type="spellStart"/>
+      <w:r>
+        <w:rPr>
+          <w:sz w:val="28"/>
+          <w:szCs w:val="28"/>
+          <w:lang w:val="en-150"/>
+        </w:rPr>
+        <w:t>Youtube</w:t>
+      </w:r>
+      <w:proofErr w:type="spellEnd"/>
+      <w:r>
+        <w:rPr>
+          <w:sz w:val="28"/>
+          <w:szCs w:val="28"/>
+          <w:lang w:val="en-150"/>
+        </w:rPr>
+        <w:t xml:space="preserve">, Spotify). </w:t>
       </w:r>
       <w:r>
         <w:rPr>
@@ -1631,7 +2860,7 @@
           <w:lang w:val="en-150"/>
         </w:rPr>
       </w:pPr>
-      <w:bookmarkStart w:id="2" w:name="_Toc82801914"/>
+      <w:bookmarkStart w:id="2" w:name="_Toc84625339"/>
       <w:r>
         <w:rPr>
           <w:sz w:val="40"/>
@@ -4291,19 +5520,7 @@
               <w:rPr>
                 <w:lang w:val="en-150"/>
               </w:rPr>
-              <w:t xml:space="preserve">Admin GUI </w:t>
-            </w:r>
-            <w:r>
-              <w:rPr>
-                <w:lang w:val="en-150"/>
-              </w:rPr>
-              <w:t>option</w:t>
-            </w:r>
-            <w:r>
-              <w:rPr>
-                <w:lang w:val="en-150"/>
-              </w:rPr>
-              <w:t xml:space="preserve"> menu that allows for removing user content from the application</w:t>
+              <w:t>Admin GUI option menu that allows for removing user content from the application</w:t>
             </w:r>
           </w:p>
           <w:p>
@@ -4388,6 +5605,785 @@
           <w:lang w:val="en-150"/>
         </w:rPr>
       </w:pPr>
+    </w:p>
+    <w:p>
+      <w:pPr>
+        <w:rPr>
+          <w:lang w:val="en-150"/>
+        </w:rPr>
+      </w:pPr>
+      <w:r>
+        <w:rPr>
+          <w:lang w:val="en-150"/>
+        </w:rPr>
+        <w:br w:type="page"/>
+      </w:r>
+    </w:p>
+    <w:p>
+      <w:pPr>
+        <w:pStyle w:val="Heading1"/>
+      </w:pPr>
+      <w:r>
+        <w:rPr>
+          <w:shd w:val="clear" w:color="auto" w:fill="FFFFFF"/>
+        </w:rPr>
+        <w:lastRenderedPageBreak/>
+        <w:t> </w:t>
+      </w:r>
+      <w:bookmarkStart w:id="3" w:name="_Toc84625340"/>
+      <w:r>
+        <w:rPr>
+          <w:lang w:val="en-150"/>
+        </w:rPr>
+        <w:t>A</w:t>
+      </w:r>
+      <w:r>
+        <w:t>rchitecture diagrams</w:t>
+      </w:r>
+      <w:bookmarkEnd w:id="3"/>
+    </w:p>
+    <w:p>
+      <w:pPr>
+        <w:pStyle w:val="Heading2"/>
+        <w:rPr>
+          <w:lang w:val="en-150"/>
+        </w:rPr>
+      </w:pPr>
+      <w:bookmarkStart w:id="4" w:name="_Toc84625341"/>
+      <w:r>
+        <w:rPr>
+          <w:lang w:val="en-150"/>
+        </w:rPr>
+        <w:t>C1 architecture diagram</w:t>
+      </w:r>
+      <w:bookmarkEnd w:id="4"/>
+    </w:p>
+    <w:p>
+      <w:pPr>
+        <w:jc w:val="center"/>
+        <w:rPr>
+          <w:lang w:val="en-150"/>
+        </w:rPr>
+      </w:pPr>
+      <w:r>
+        <w:rPr>
+          <w:noProof/>
+          <w:lang w:val="en-150"/>
+        </w:rPr>
+        <w:drawing>
+          <wp:inline distT="0" distB="0" distL="0" distR="0" wp14:anchorId="663A2EC0" wp14:editId="7068AEDB">
+            <wp:extent cx="2540682" cy="8001000"/>
+            <wp:effectExtent l="0" t="0" r="0" b="0"/>
+            <wp:docPr id="1" name="Picture 1"/>
+            <wp:cNvGraphicFramePr>
+              <a:graphicFrameLocks xmlns:a="http://schemas.openxmlformats.org/drawingml/2006/main" noChangeAspect="1"/>
+            </wp:cNvGraphicFramePr>
+            <a:graphic xmlns:a="http://schemas.openxmlformats.org/drawingml/2006/main">
+              <a:graphicData uri="http://schemas.openxmlformats.org/drawingml/2006/picture">
+                <pic:pic xmlns:pic="http://schemas.openxmlformats.org/drawingml/2006/picture">
+                  <pic:nvPicPr>
+                    <pic:cNvPr id="0" name="Picture 1"/>
+                    <pic:cNvPicPr>
+                      <a:picLocks noChangeAspect="1" noChangeArrowheads="1"/>
+                    </pic:cNvPicPr>
+                  </pic:nvPicPr>
+                  <pic:blipFill>
+                    <a:blip r:embed="rId9" cstate="print">
+                      <a:extLst>
+                        <a:ext uri="{28A0092B-C50C-407E-A947-70E740481C1C}">
+                          <a14:useLocalDpi xmlns:a14="http://schemas.microsoft.com/office/drawing/2010/main" val="0"/>
+                        </a:ext>
+                      </a:extLst>
+                    </a:blip>
+                    <a:srcRect/>
+                    <a:stretch>
+                      <a:fillRect/>
+                    </a:stretch>
+                  </pic:blipFill>
+                  <pic:spPr bwMode="auto">
+                    <a:xfrm>
+                      <a:off x="0" y="0"/>
+                      <a:ext cx="2544059" cy="8011635"/>
+                    </a:xfrm>
+                    <a:prstGeom prst="rect">
+                      <a:avLst/>
+                    </a:prstGeom>
+                    <a:noFill/>
+                    <a:ln>
+                      <a:noFill/>
+                    </a:ln>
+                  </pic:spPr>
+                </pic:pic>
+              </a:graphicData>
+            </a:graphic>
+          </wp:inline>
+        </w:drawing>
+      </w:r>
+    </w:p>
+    <w:p>
+      <w:pPr>
+        <w:rPr>
+          <w:lang w:val="en-150"/>
+        </w:rPr>
+      </w:pPr>
+      <w:r>
+        <w:rPr>
+          <w:lang w:val="en-150"/>
+        </w:rPr>
+        <w:br w:type="page"/>
+      </w:r>
+    </w:p>
+    <w:p>
+      <w:pPr>
+        <w:pStyle w:val="Heading2"/>
+        <w:rPr>
+          <w:lang w:val="en-150"/>
+        </w:rPr>
+      </w:pPr>
+      <w:bookmarkStart w:id="5" w:name="_Toc84625342"/>
+      <w:r>
+        <w:rPr>
+          <w:lang w:val="en-150"/>
+        </w:rPr>
+        <w:lastRenderedPageBreak/>
+        <w:t>C2 Architecture diagram</w:t>
+      </w:r>
+      <w:bookmarkEnd w:id="5"/>
+    </w:p>
+    <w:p>
+      <w:pPr>
+        <w:rPr>
+          <w:lang w:val="en-150"/>
+        </w:rPr>
+      </w:pPr>
+      <w:r>
+        <w:rPr>
+          <w:noProof/>
+          <w:lang w:val="en-150"/>
+        </w:rPr>
+        <w:drawing>
+          <wp:inline distT="0" distB="0" distL="0" distR="0" wp14:anchorId="56F6EE86" wp14:editId="692E23EC">
+            <wp:extent cx="5734050" cy="7105650"/>
+            <wp:effectExtent l="0" t="0" r="0" b="0"/>
+            <wp:docPr id="2" name="Picture 2"/>
+            <wp:cNvGraphicFramePr>
+              <a:graphicFrameLocks xmlns:a="http://schemas.openxmlformats.org/drawingml/2006/main" noChangeAspect="1"/>
+            </wp:cNvGraphicFramePr>
+            <a:graphic xmlns:a="http://schemas.openxmlformats.org/drawingml/2006/main">
+              <a:graphicData uri="http://schemas.openxmlformats.org/drawingml/2006/picture">
+                <pic:pic xmlns:pic="http://schemas.openxmlformats.org/drawingml/2006/picture">
+                  <pic:nvPicPr>
+                    <pic:cNvPr id="0" name="Picture 2"/>
+                    <pic:cNvPicPr>
+                      <a:picLocks noChangeAspect="1" noChangeArrowheads="1"/>
+                    </pic:cNvPicPr>
+                  </pic:nvPicPr>
+                  <pic:blipFill>
+                    <a:blip r:embed="rId10" cstate="print">
+                      <a:extLst>
+                        <a:ext uri="{28A0092B-C50C-407E-A947-70E740481C1C}">
+                          <a14:useLocalDpi xmlns:a14="http://schemas.microsoft.com/office/drawing/2010/main" val="0"/>
+                        </a:ext>
+                      </a:extLst>
+                    </a:blip>
+                    <a:srcRect/>
+                    <a:stretch>
+                      <a:fillRect/>
+                    </a:stretch>
+                  </pic:blipFill>
+                  <pic:spPr bwMode="auto">
+                    <a:xfrm>
+                      <a:off x="0" y="0"/>
+                      <a:ext cx="5734050" cy="7105650"/>
+                    </a:xfrm>
+                    <a:prstGeom prst="rect">
+                      <a:avLst/>
+                    </a:prstGeom>
+                    <a:noFill/>
+                    <a:ln>
+                      <a:noFill/>
+                    </a:ln>
+                  </pic:spPr>
+                </pic:pic>
+              </a:graphicData>
+            </a:graphic>
+          </wp:inline>
+        </w:drawing>
+      </w:r>
+    </w:p>
+    <w:p>
+      <w:pPr>
+        <w:rPr>
+          <w:lang w:val="en-150"/>
+        </w:rPr>
+      </w:pPr>
+      <w:r>
+        <w:rPr>
+          <w:lang w:val="en-150"/>
+        </w:rPr>
+        <w:br w:type="page"/>
+      </w:r>
+    </w:p>
+    <w:p>
+      <w:pPr>
+        <w:pStyle w:val="Heading2"/>
+        <w:rPr>
+          <w:lang w:val="en-150"/>
+        </w:rPr>
+      </w:pPr>
+      <w:bookmarkStart w:id="6" w:name="_Toc84625343"/>
+      <w:r>
+        <w:rPr>
+          <w:lang w:val="en-150"/>
+        </w:rPr>
+        <w:lastRenderedPageBreak/>
+        <w:t>C3 Architecture diagram</w:t>
+      </w:r>
+      <w:bookmarkEnd w:id="6"/>
+    </w:p>
+    <w:p>
+      <w:pPr>
+        <w:rPr>
+          <w:lang w:val="en-150"/>
+        </w:rPr>
+      </w:pPr>
+      <w:r>
+        <w:rPr>
+          <w:noProof/>
+          <w:lang w:val="en-150"/>
+        </w:rPr>
+        <w:drawing>
+          <wp:inline distT="0" distB="0" distL="0" distR="0" wp14:anchorId="7AE67E68" wp14:editId="5D7531AE">
+            <wp:extent cx="5724525" cy="5153025"/>
+            <wp:effectExtent l="0" t="0" r="9525" b="9525"/>
+            <wp:docPr id="4" name="Picture 4"/>
+            <wp:cNvGraphicFramePr>
+              <a:graphicFrameLocks xmlns:a="http://schemas.openxmlformats.org/drawingml/2006/main" noChangeAspect="1"/>
+            </wp:cNvGraphicFramePr>
+            <a:graphic xmlns:a="http://schemas.openxmlformats.org/drawingml/2006/main">
+              <a:graphicData uri="http://schemas.openxmlformats.org/drawingml/2006/picture">
+                <pic:pic xmlns:pic="http://schemas.openxmlformats.org/drawingml/2006/picture">
+                  <pic:nvPicPr>
+                    <pic:cNvPr id="0" name="Picture 4"/>
+                    <pic:cNvPicPr>
+                      <a:picLocks noChangeAspect="1" noChangeArrowheads="1"/>
+                    </pic:cNvPicPr>
+                  </pic:nvPicPr>
+                  <pic:blipFill>
+                    <a:blip r:embed="rId11" cstate="print">
+                      <a:extLst>
+                        <a:ext uri="{28A0092B-C50C-407E-A947-70E740481C1C}">
+                          <a14:useLocalDpi xmlns:a14="http://schemas.microsoft.com/office/drawing/2010/main" val="0"/>
+                        </a:ext>
+                      </a:extLst>
+                    </a:blip>
+                    <a:srcRect/>
+                    <a:stretch>
+                      <a:fillRect/>
+                    </a:stretch>
+                  </pic:blipFill>
+                  <pic:spPr bwMode="auto">
+                    <a:xfrm>
+                      <a:off x="0" y="0"/>
+                      <a:ext cx="5724525" cy="5153025"/>
+                    </a:xfrm>
+                    <a:prstGeom prst="rect">
+                      <a:avLst/>
+                    </a:prstGeom>
+                    <a:noFill/>
+                    <a:ln>
+                      <a:noFill/>
+                    </a:ln>
+                  </pic:spPr>
+                </pic:pic>
+              </a:graphicData>
+            </a:graphic>
+          </wp:inline>
+        </w:drawing>
+      </w:r>
+    </w:p>
+    <w:p>
+      <w:pPr>
+        <w:rPr>
+          <w:lang w:val="en-150"/>
+        </w:rPr>
+      </w:pPr>
+      <w:r>
+        <w:rPr>
+          <w:lang w:val="en-150"/>
+        </w:rPr>
+        <w:br w:type="page"/>
+      </w:r>
+    </w:p>
+    <w:p>
+      <w:pPr>
+        <w:pStyle w:val="Heading2"/>
+        <w:rPr>
+          <w:lang w:val="en-150"/>
+        </w:rPr>
+      </w:pPr>
+      <w:bookmarkStart w:id="7" w:name="_Toc84625344"/>
+      <w:r>
+        <w:rPr>
+          <w:noProof/>
+          <w:lang w:val="en-150"/>
+        </w:rPr>
+        <w:lastRenderedPageBreak/>
+        <w:drawing>
+          <wp:anchor distT="0" distB="0" distL="114300" distR="114300" simplePos="0" relativeHeight="251663360" behindDoc="1" locked="0" layoutInCell="1" allowOverlap="1" wp14:anchorId="74A98F00" wp14:editId="3C17F1F9">
+            <wp:simplePos x="0" y="0"/>
+            <wp:positionH relativeFrom="page">
+              <wp:align>left</wp:align>
+            </wp:positionH>
+            <wp:positionV relativeFrom="paragraph">
+              <wp:posOffset>297785</wp:posOffset>
+            </wp:positionV>
+            <wp:extent cx="7564755" cy="4709795"/>
+            <wp:effectExtent l="0" t="0" r="0" b="0"/>
+            <wp:wrapThrough wrapText="bothSides">
+              <wp:wrapPolygon edited="0">
+                <wp:start x="0" y="0"/>
+                <wp:lineTo x="0" y="21492"/>
+                <wp:lineTo x="21540" y="21492"/>
+                <wp:lineTo x="21540" y="0"/>
+                <wp:lineTo x="0" y="0"/>
+              </wp:wrapPolygon>
+            </wp:wrapThrough>
+            <wp:docPr id="5" name="Picture 5"/>
+            <wp:cNvGraphicFramePr>
+              <a:graphicFrameLocks xmlns:a="http://schemas.openxmlformats.org/drawingml/2006/main" noChangeAspect="1"/>
+            </wp:cNvGraphicFramePr>
+            <a:graphic xmlns:a="http://schemas.openxmlformats.org/drawingml/2006/main">
+              <a:graphicData uri="http://schemas.openxmlformats.org/drawingml/2006/picture">
+                <pic:pic xmlns:pic="http://schemas.openxmlformats.org/drawingml/2006/picture">
+                  <pic:nvPicPr>
+                    <pic:cNvPr id="0" name="Picture 5"/>
+                    <pic:cNvPicPr>
+                      <a:picLocks noChangeAspect="1" noChangeArrowheads="1"/>
+                    </pic:cNvPicPr>
+                  </pic:nvPicPr>
+                  <pic:blipFill>
+                    <a:blip r:embed="rId12">
+                      <a:extLst>
+                        <a:ext uri="{28A0092B-C50C-407E-A947-70E740481C1C}">
+                          <a14:useLocalDpi xmlns:a14="http://schemas.microsoft.com/office/drawing/2010/main" val="0"/>
+                        </a:ext>
+                      </a:extLst>
+                    </a:blip>
+                    <a:srcRect/>
+                    <a:stretch>
+                      <a:fillRect/>
+                    </a:stretch>
+                  </pic:blipFill>
+                  <pic:spPr bwMode="auto">
+                    <a:xfrm>
+                      <a:off x="0" y="0"/>
+                      <a:ext cx="7581070" cy="4720359"/>
+                    </a:xfrm>
+                    <a:prstGeom prst="rect">
+                      <a:avLst/>
+                    </a:prstGeom>
+                    <a:noFill/>
+                    <a:ln>
+                      <a:noFill/>
+                    </a:ln>
+                  </pic:spPr>
+                </pic:pic>
+              </a:graphicData>
+            </a:graphic>
+            <wp14:sizeRelH relativeFrom="margin">
+              <wp14:pctWidth>0</wp14:pctWidth>
+            </wp14:sizeRelH>
+            <wp14:sizeRelV relativeFrom="margin">
+              <wp14:pctHeight>0</wp14:pctHeight>
+            </wp14:sizeRelV>
+          </wp:anchor>
+        </w:drawing>
+      </w:r>
+      <w:r>
+        <w:rPr>
+          <w:lang w:val="en-150"/>
+        </w:rPr>
+        <w:t>UML diagram</w:t>
+      </w:r>
+      <w:bookmarkEnd w:id="7"/>
+    </w:p>
+    <w:p>
+      <w:pPr>
+        <w:rPr>
+          <w:lang w:val="en-150"/>
+        </w:rPr>
+      </w:pPr>
+      <w:r>
+        <w:rPr>
+          <w:lang w:val="en-150"/>
+        </w:rPr>
+        <w:br w:type="page"/>
+      </w:r>
+    </w:p>
+    <w:p>
+      <w:pPr>
+        <w:pStyle w:val="Heading1"/>
+        <w:rPr>
+          <w:lang w:val="en-150"/>
+        </w:rPr>
+      </w:pPr>
+      <w:bookmarkStart w:id="8" w:name="_Toc84625345"/>
+      <w:r>
+        <w:rPr>
+          <w:lang w:val="en-150"/>
+        </w:rPr>
+        <w:lastRenderedPageBreak/>
+        <w:t>Report</w:t>
+      </w:r>
+      <w:bookmarkEnd w:id="8"/>
+    </w:p>
+    <w:p>
+      <w:pPr>
+        <w:rPr>
+          <w:lang w:val="en-150"/>
+        </w:rPr>
+      </w:pPr>
+      <w:r>
+        <w:rPr>
+          <w:lang w:val="en-150"/>
+        </w:rPr>
+        <w:t>Duo to not finding the C4 architectural diagram particularly useful in the case of this project I have decided to not make one for now. Instead I will be using a UML diagram in which I will be better  able to present the design for the application. The C4 diagram however will be later generated from the written code  after the development of the application has ended.</w:t>
+      </w:r>
+    </w:p>
+    <w:p>
+      <w:pPr>
+        <w:rPr>
+          <w:lang w:val="en-150"/>
+        </w:rPr>
+      </w:pPr>
+    </w:p>
+    <w:p>
+      <w:pPr>
+        <w:pStyle w:val="Heading1"/>
+        <w:rPr>
+          <w:lang w:val="en-150"/>
+        </w:rPr>
+      </w:pPr>
+      <w:bookmarkStart w:id="9" w:name="_Toc84625346"/>
+      <w:r>
+        <w:rPr>
+          <w:lang w:val="en-150"/>
+        </w:rPr>
+        <w:t>Solid Principles Guaranteed</w:t>
+      </w:r>
+      <w:bookmarkEnd w:id="9"/>
+    </w:p>
+    <w:p>
+      <w:pPr>
+        <w:pStyle w:val="Heading2"/>
+        <w:rPr>
+          <w:lang w:val="en-150"/>
+        </w:rPr>
+      </w:pPr>
+      <w:bookmarkStart w:id="10" w:name="_Toc84625347"/>
+      <w:r>
+        <w:rPr>
+          <w:lang w:val="en-150"/>
+        </w:rPr>
+        <w:t>Single Responsibility</w:t>
+      </w:r>
+      <w:bookmarkEnd w:id="10"/>
+    </w:p>
+    <w:p>
+      <w:pPr>
+        <w:rPr>
+          <w:lang w:val="en-150"/>
+        </w:rPr>
+      </w:pPr>
+      <w:r>
+        <w:rPr>
+          <w:lang w:val="en-150"/>
+        </w:rPr>
+        <w:t>Classes are responsible for only one thing. This allows to have fewer unit tests and have less dependencies throughout my project. All classes are single-purpose, small and easy to understand.</w:t>
+      </w:r>
+    </w:p>
+    <w:p>
+      <w:pPr>
+        <w:pStyle w:val="Heading2"/>
+        <w:rPr>
+          <w:lang w:val="en-150"/>
+        </w:rPr>
+      </w:pPr>
+      <w:bookmarkStart w:id="11" w:name="_Toc84625348"/>
+      <w:r>
+        <w:rPr>
+          <w:lang w:val="en-150"/>
+        </w:rPr>
+        <w:t>Open/Closed</w:t>
+      </w:r>
+      <w:bookmarkEnd w:id="11"/>
+    </w:p>
+    <w:p>
+      <w:pPr>
+        <w:rPr>
+          <w:lang w:val="en-150"/>
+        </w:rPr>
+      </w:pPr>
+      <w:r>
+        <w:rPr>
+          <w:lang w:val="en-150"/>
+        </w:rPr>
+        <w:t>I will ensure this by adding more to the base application instead of changing the base working code.</w:t>
+      </w:r>
+    </w:p>
+    <w:p>
+      <w:pPr>
+        <w:pStyle w:val="Heading2"/>
+        <w:rPr>
+          <w:lang w:val="en-150"/>
+        </w:rPr>
+      </w:pPr>
+      <w:bookmarkStart w:id="12" w:name="_Toc84625349"/>
+      <w:proofErr w:type="spellStart"/>
+      <w:r>
+        <w:rPr>
+          <w:lang w:val="en-150"/>
+        </w:rPr>
+        <w:t>Liskov</w:t>
+      </w:r>
+      <w:proofErr w:type="spellEnd"/>
+      <w:r>
+        <w:rPr>
+          <w:lang w:val="en-150"/>
+        </w:rPr>
+        <w:t xml:space="preserve"> Substitution</w:t>
+      </w:r>
+      <w:bookmarkEnd w:id="12"/>
+    </w:p>
+    <w:p>
+      <w:pPr>
+        <w:rPr>
+          <w:lang w:val="en-150"/>
+        </w:rPr>
+      </w:pPr>
+      <w:r>
+        <w:rPr>
+          <w:lang w:val="en-150"/>
+        </w:rPr>
+        <w:t>I will ensure this by making e</w:t>
+      </w:r>
+      <w:r>
+        <w:rPr>
+          <w:lang w:val="en-150"/>
+        </w:rPr>
+        <w:t>very class that implements an interface</w:t>
+      </w:r>
+      <w:r>
+        <w:rPr>
+          <w:lang w:val="en-150"/>
+        </w:rPr>
+        <w:t xml:space="preserve"> </w:t>
+      </w:r>
+      <w:r>
+        <w:rPr>
+          <w:lang w:val="en-150"/>
+        </w:rPr>
+        <w:t>be able to substitute any reference throughout the code that implements that same interface.</w:t>
+      </w:r>
+    </w:p>
+    <w:p>
+      <w:pPr>
+        <w:pStyle w:val="Heading2"/>
+        <w:rPr>
+          <w:lang w:val="en-150"/>
+        </w:rPr>
+      </w:pPr>
+      <w:bookmarkStart w:id="13" w:name="_Toc84625350"/>
+      <w:r>
+        <w:rPr>
+          <w:lang w:val="en-150"/>
+        </w:rPr>
+        <w:t>Interface Segregation</w:t>
+      </w:r>
+      <w:bookmarkEnd w:id="13"/>
+    </w:p>
+    <w:p>
+      <w:pPr>
+        <w:rPr>
+          <w:lang w:val="en-150"/>
+        </w:rPr>
+      </w:pPr>
+      <w:r>
+        <w:rPr>
+          <w:lang w:val="en-150"/>
+        </w:rPr>
+        <w:t>I will ensure this by splitting any interface that becomes too large within the project</w:t>
+      </w:r>
+    </w:p>
+    <w:p>
+      <w:pPr>
+        <w:pStyle w:val="Heading2"/>
+        <w:rPr>
+          <w:lang w:val="en-150"/>
+        </w:rPr>
+      </w:pPr>
+      <w:bookmarkStart w:id="14" w:name="_Toc84625351"/>
+      <w:r>
+        <w:rPr>
+          <w:lang w:val="en-150"/>
+        </w:rPr>
+        <w:t>Dependency Inversion</w:t>
+      </w:r>
+      <w:bookmarkEnd w:id="14"/>
+    </w:p>
+    <w:p>
+      <w:pPr>
+        <w:rPr>
+          <w:lang w:val="en-150"/>
+        </w:rPr>
+      </w:pPr>
+      <w:r>
+        <w:rPr>
+          <w:lang w:val="en-150"/>
+        </w:rPr>
+        <w:t>I will ensure this by having implementations that would be easily changeable without altering any complex code.</w:t>
+      </w:r>
+    </w:p>
+    <w:p>
+      <w:pPr>
+        <w:rPr>
+          <w:lang w:val="en-150"/>
+        </w:rPr>
+      </w:pPr>
+    </w:p>
+    <w:p>
+      <w:pPr>
+        <w:pStyle w:val="Heading1"/>
+        <w:rPr>
+          <w:lang w:val="en-150"/>
+        </w:rPr>
+      </w:pPr>
+      <w:bookmarkStart w:id="15" w:name="_Toc84625352"/>
+      <w:r>
+        <w:rPr>
+          <w:lang w:val="en-150"/>
+        </w:rPr>
+        <w:t>Software used</w:t>
+      </w:r>
+      <w:bookmarkEnd w:id="15"/>
+    </w:p>
+    <w:p>
+      <w:pPr>
+        <w:pStyle w:val="Heading2"/>
+        <w:rPr>
+          <w:lang w:val="en-150"/>
+        </w:rPr>
+      </w:pPr>
+      <w:bookmarkStart w:id="16" w:name="_Toc84625353"/>
+      <w:r>
+        <w:rPr>
+          <w:lang w:val="en-150"/>
+        </w:rPr>
+        <w:t>Backend</w:t>
+      </w:r>
+      <w:bookmarkEnd w:id="16"/>
+    </w:p>
+    <w:p>
+      <w:pPr>
+        <w:rPr>
+          <w:lang w:val="en-150"/>
+        </w:rPr>
+      </w:pPr>
+      <w:r>
+        <w:rPr>
+          <w:lang w:val="en-150"/>
+        </w:rPr>
+        <w:t>For the backend I will use Spring Boot because i</w:t>
+      </w:r>
+      <w:r>
+        <w:rPr>
+          <w:lang w:val="en-150"/>
+        </w:rPr>
+        <w:t>t lets me create a standalone application that runs on it's own without relying on an external web server such as Tomcat into my app</w:t>
+      </w:r>
+      <w:r>
+        <w:rPr>
+          <w:lang w:val="en-150"/>
+        </w:rPr>
+        <w:t>.</w:t>
+      </w:r>
+    </w:p>
+    <w:p>
+      <w:pPr>
+        <w:pStyle w:val="Heading2"/>
+        <w:rPr>
+          <w:lang w:val="en-150"/>
+        </w:rPr>
+      </w:pPr>
+      <w:bookmarkStart w:id="17" w:name="_Toc84625354"/>
+      <w:r>
+        <w:rPr>
+          <w:lang w:val="en-150"/>
+        </w:rPr>
+        <w:t>Frontend</w:t>
+      </w:r>
+      <w:bookmarkEnd w:id="17"/>
+    </w:p>
+    <w:p>
+      <w:pPr>
+        <w:rPr>
+          <w:lang w:val="en-150"/>
+        </w:rPr>
+      </w:pPr>
+      <w:r>
+        <w:rPr>
+          <w:lang w:val="en-150"/>
+        </w:rPr>
+        <w:t>For the frontend I will use R</w:t>
+      </w:r>
+      <w:r>
+        <w:rPr>
+          <w:lang w:val="en-150"/>
+        </w:rPr>
+        <w:t>eact</w:t>
+      </w:r>
+      <w:r>
+        <w:rPr>
+          <w:lang w:val="en-150"/>
+        </w:rPr>
+        <w:t xml:space="preserve"> because it</w:t>
+      </w:r>
+      <w:r>
+        <w:rPr>
+          <w:lang w:val="en-150"/>
+        </w:rPr>
+        <w:t xml:space="preserve"> allows me to create reusable UI components. React is also fast, scalable, and simple.</w:t>
+      </w:r>
+    </w:p>
+    <w:p>
+      <w:pPr>
+        <w:pStyle w:val="Heading2"/>
+        <w:rPr>
+          <w:lang w:val="en-150"/>
+        </w:rPr>
+      </w:pPr>
+      <w:bookmarkStart w:id="18" w:name="_Toc84625355"/>
+      <w:r>
+        <w:rPr>
+          <w:lang w:val="en-150"/>
+        </w:rPr>
+        <w:t>Database Layer</w:t>
+      </w:r>
+      <w:bookmarkEnd w:id="18"/>
+    </w:p>
+    <w:p>
+      <w:pPr>
+        <w:rPr>
+          <w:lang w:val="en-150"/>
+        </w:rPr>
+      </w:pPr>
+      <w:r>
+        <w:rPr>
+          <w:lang w:val="en-150"/>
+        </w:rPr>
+        <w:t>The database layer will be a point of research and testing within my project duo to the uncertainty of reading, writing and storing big files, such as audio files, into a database.</w:t>
+      </w:r>
     </w:p>
     <w:sectPr>
       <w:pgSz w:w="11906" w:h="16838"/>
@@ -5082,6 +7078,155 @@
     </w:lvl>
   </w:abstractNum>
   <w:abstractNum w:abstractNumId="6" w15:restartNumberingAfterBreak="0">
+    <w:nsid w:val="33FD3F26"/>
+    <w:multiLevelType w:val="multilevel"/>
+    <w:tmpl w:val="ACD6152E"/>
+    <w:lvl w:ilvl="0">
+      <w:start w:val="1"/>
+      <w:numFmt w:val="bullet"/>
+      <w:lvlText w:val=""/>
+      <w:lvlJc w:val="left"/>
+      <w:pPr>
+        <w:tabs>
+          <w:tab w:val="num" w:pos="720"/>
+        </w:tabs>
+        <w:ind w:left="720" w:hanging="360"/>
+      </w:pPr>
+      <w:rPr>
+        <w:rFonts w:ascii="Symbol" w:hAnsi="Symbol" w:hint="default"/>
+        <w:sz w:val="20"/>
+      </w:rPr>
+    </w:lvl>
+    <w:lvl w:ilvl="1" w:tentative="1">
+      <w:start w:val="1"/>
+      <w:numFmt w:val="bullet"/>
+      <w:lvlText w:val="o"/>
+      <w:lvlJc w:val="left"/>
+      <w:pPr>
+        <w:tabs>
+          <w:tab w:val="num" w:pos="1440"/>
+        </w:tabs>
+        <w:ind w:left="1440" w:hanging="360"/>
+      </w:pPr>
+      <w:rPr>
+        <w:rFonts w:ascii="Courier New" w:hAnsi="Courier New" w:hint="default"/>
+        <w:sz w:val="20"/>
+      </w:rPr>
+    </w:lvl>
+    <w:lvl w:ilvl="2" w:tentative="1">
+      <w:start w:val="1"/>
+      <w:numFmt w:val="bullet"/>
+      <w:lvlText w:val=""/>
+      <w:lvlJc w:val="left"/>
+      <w:pPr>
+        <w:tabs>
+          <w:tab w:val="num" w:pos="2160"/>
+        </w:tabs>
+        <w:ind w:left="2160" w:hanging="360"/>
+      </w:pPr>
+      <w:rPr>
+        <w:rFonts w:ascii="Wingdings" w:hAnsi="Wingdings" w:hint="default"/>
+        <w:sz w:val="20"/>
+      </w:rPr>
+    </w:lvl>
+    <w:lvl w:ilvl="3" w:tentative="1">
+      <w:start w:val="1"/>
+      <w:numFmt w:val="bullet"/>
+      <w:lvlText w:val=""/>
+      <w:lvlJc w:val="left"/>
+      <w:pPr>
+        <w:tabs>
+          <w:tab w:val="num" w:pos="2880"/>
+        </w:tabs>
+        <w:ind w:left="2880" w:hanging="360"/>
+      </w:pPr>
+      <w:rPr>
+        <w:rFonts w:ascii="Wingdings" w:hAnsi="Wingdings" w:hint="default"/>
+        <w:sz w:val="20"/>
+      </w:rPr>
+    </w:lvl>
+    <w:lvl w:ilvl="4" w:tentative="1">
+      <w:start w:val="1"/>
+      <w:numFmt w:val="bullet"/>
+      <w:lvlText w:val=""/>
+      <w:lvlJc w:val="left"/>
+      <w:pPr>
+        <w:tabs>
+          <w:tab w:val="num" w:pos="3600"/>
+        </w:tabs>
+        <w:ind w:left="3600" w:hanging="360"/>
+      </w:pPr>
+      <w:rPr>
+        <w:rFonts w:ascii="Wingdings" w:hAnsi="Wingdings" w:hint="default"/>
+        <w:sz w:val="20"/>
+      </w:rPr>
+    </w:lvl>
+    <w:lvl w:ilvl="5" w:tentative="1">
+      <w:start w:val="1"/>
+      <w:numFmt w:val="bullet"/>
+      <w:lvlText w:val=""/>
+      <w:lvlJc w:val="left"/>
+      <w:pPr>
+        <w:tabs>
+          <w:tab w:val="num" w:pos="4320"/>
+        </w:tabs>
+        <w:ind w:left="4320" w:hanging="360"/>
+      </w:pPr>
+      <w:rPr>
+        <w:rFonts w:ascii="Wingdings" w:hAnsi="Wingdings" w:hint="default"/>
+        <w:sz w:val="20"/>
+      </w:rPr>
+    </w:lvl>
+    <w:lvl w:ilvl="6" w:tentative="1">
+      <w:start w:val="1"/>
+      <w:numFmt w:val="bullet"/>
+      <w:lvlText w:val=""/>
+      <w:lvlJc w:val="left"/>
+      <w:pPr>
+        <w:tabs>
+          <w:tab w:val="num" w:pos="5040"/>
+        </w:tabs>
+        <w:ind w:left="5040" w:hanging="360"/>
+      </w:pPr>
+      <w:rPr>
+        <w:rFonts w:ascii="Wingdings" w:hAnsi="Wingdings" w:hint="default"/>
+        <w:sz w:val="20"/>
+      </w:rPr>
+    </w:lvl>
+    <w:lvl w:ilvl="7" w:tentative="1">
+      <w:start w:val="1"/>
+      <w:numFmt w:val="bullet"/>
+      <w:lvlText w:val=""/>
+      <w:lvlJc w:val="left"/>
+      <w:pPr>
+        <w:tabs>
+          <w:tab w:val="num" w:pos="5760"/>
+        </w:tabs>
+        <w:ind w:left="5760" w:hanging="360"/>
+      </w:pPr>
+      <w:rPr>
+        <w:rFonts w:ascii="Wingdings" w:hAnsi="Wingdings" w:hint="default"/>
+        <w:sz w:val="20"/>
+      </w:rPr>
+    </w:lvl>
+    <w:lvl w:ilvl="8" w:tentative="1">
+      <w:start w:val="1"/>
+      <w:numFmt w:val="bullet"/>
+      <w:lvlText w:val=""/>
+      <w:lvlJc w:val="left"/>
+      <w:pPr>
+        <w:tabs>
+          <w:tab w:val="num" w:pos="6480"/>
+        </w:tabs>
+        <w:ind w:left="6480" w:hanging="360"/>
+      </w:pPr>
+      <w:rPr>
+        <w:rFonts w:ascii="Wingdings" w:hAnsi="Wingdings" w:hint="default"/>
+        <w:sz w:val="20"/>
+      </w:rPr>
+    </w:lvl>
+  </w:abstractNum>
+  <w:abstractNum w:abstractNumId="7" w15:restartNumberingAfterBreak="0">
     <w:nsid w:val="528F74A9"/>
     <w:multiLevelType w:val="hybridMultilevel"/>
     <w:tmpl w:val="B5061E04"/>
@@ -5194,7 +7339,7 @@
       </w:rPr>
     </w:lvl>
   </w:abstractNum>
-  <w:abstractNum w:abstractNumId="7" w15:restartNumberingAfterBreak="0">
+  <w:abstractNum w:abstractNumId="8" w15:restartNumberingAfterBreak="0">
     <w:nsid w:val="71564F7F"/>
     <w:multiLevelType w:val="hybridMultilevel"/>
     <w:tmpl w:val="96A600F4"/>
@@ -5307,7 +7452,7 @@
       </w:rPr>
     </w:lvl>
   </w:abstractNum>
-  <w:abstractNum w:abstractNumId="8" w15:restartNumberingAfterBreak="0">
+  <w:abstractNum w:abstractNumId="9" w15:restartNumberingAfterBreak="0">
     <w:nsid w:val="71731EBF"/>
     <w:multiLevelType w:val="hybridMultilevel"/>
     <w:tmpl w:val="58426A48"/>
@@ -5420,7 +7565,7 @@
       </w:rPr>
     </w:lvl>
   </w:abstractNum>
-  <w:abstractNum w:abstractNumId="9" w15:restartNumberingAfterBreak="0">
+  <w:abstractNum w:abstractNumId="10" w15:restartNumberingAfterBreak="0">
     <w:nsid w:val="7189767C"/>
     <w:multiLevelType w:val="hybridMultilevel"/>
     <w:tmpl w:val="75B065B6"/>
@@ -5543,25 +7688,28 @@
     <w:abstractNumId w:val="3"/>
   </w:num>
   <w:num w:numId="4">
-    <w:abstractNumId w:val="7"/>
+    <w:abstractNumId w:val="8"/>
   </w:num>
   <w:num w:numId="5">
-    <w:abstractNumId w:val="6"/>
+    <w:abstractNumId w:val="7"/>
   </w:num>
   <w:num w:numId="6">
     <w:abstractNumId w:val="1"/>
   </w:num>
   <w:num w:numId="7">
-    <w:abstractNumId w:val="8"/>
+    <w:abstractNumId w:val="9"/>
   </w:num>
   <w:num w:numId="8">
-    <w:abstractNumId w:val="9"/>
+    <w:abstractNumId w:val="10"/>
   </w:num>
   <w:num w:numId="9">
     <w:abstractNumId w:val="4"/>
   </w:num>
   <w:num w:numId="10">
     <w:abstractNumId w:val="2"/>
+  </w:num>
+  <w:num w:numId="11">
+    <w:abstractNumId w:val="6"/>
   </w:num>
 </w:numbering>
 </file>
@@ -5986,10 +8134,31 @@
       <w:szCs w:val="32"/>
     </w:rPr>
   </w:style>
+  <w:style w:type="paragraph" w:styleId="Heading2">
+    <w:name w:val="heading 2"/>
+    <w:basedOn w:val="Normal"/>
+    <w:next w:val="Normal"/>
+    <w:link w:val="Heading2Char"/>
+    <w:uiPriority w:val="9"/>
+    <w:unhideWhenUsed/>
+    <w:qFormat/>
+    <w:rsid w:val="00BF2E75"/>
+    <w:pPr>
+      <w:keepNext/>
+      <w:keepLines/>
+      <w:spacing w:before="40" w:after="0"/>
+      <w:outlineLvl w:val="1"/>
+    </w:pPr>
+    <w:rPr>
+      <w:rFonts w:asciiTheme="majorHAnsi" w:eastAsiaTheme="majorEastAsia" w:hAnsiTheme="majorHAnsi" w:cstheme="majorBidi"/>
+      <w:color w:val="2F5496" w:themeColor="accent1" w:themeShade="BF"/>
+      <w:sz w:val="26"/>
+      <w:szCs w:val="26"/>
+    </w:rPr>
+  </w:style>
   <w:style w:type="character" w:default="1" w:styleId="DefaultParagraphFont">
     <w:name w:val="Default Paragraph Font"/>
     <w:uiPriority w:val="1"/>
-    <w:semiHidden/>
     <w:unhideWhenUsed/>
   </w:style>
   <w:style w:type="table" w:default="1" w:styleId="TableNormal">
@@ -6151,6 +8320,46 @@
     <w:rPr>
       <w:color w:val="0563C1" w:themeColor="hyperlink"/>
       <w:u w:val="single"/>
+    </w:rPr>
+  </w:style>
+  <w:style w:type="character" w:customStyle="1" w:styleId="Heading2Char">
+    <w:name w:val="Heading 2 Char"/>
+    <w:basedOn w:val="DefaultParagraphFont"/>
+    <w:link w:val="Heading2"/>
+    <w:uiPriority w:val="9"/>
+    <w:rsid w:val="00BF2E75"/>
+    <w:rPr>
+      <w:rFonts w:asciiTheme="majorHAnsi" w:eastAsiaTheme="majorEastAsia" w:hAnsiTheme="majorHAnsi" w:cstheme="majorBidi"/>
+      <w:color w:val="2F5496" w:themeColor="accent1" w:themeShade="BF"/>
+      <w:sz w:val="26"/>
+      <w:szCs w:val="26"/>
+    </w:rPr>
+  </w:style>
+  <w:style w:type="paragraph" w:styleId="TOC2">
+    <w:name w:val="toc 2"/>
+    <w:basedOn w:val="Normal"/>
+    <w:next w:val="Normal"/>
+    <w:autoRedefine/>
+    <w:uiPriority w:val="39"/>
+    <w:unhideWhenUsed/>
+    <w:rsid w:val="00BF2E75"/>
+    <w:pPr>
+      <w:spacing w:after="100"/>
+      <w:ind w:left="220"/>
+    </w:pPr>
+  </w:style>
+  <w:style w:type="paragraph" w:customStyle="1" w:styleId="io">
+    <w:name w:val="io"/>
+    <w:basedOn w:val="Normal"/>
+    <w:rsid w:val="0046379F"/>
+    <w:pPr>
+      <w:spacing w:before="100" w:beforeAutospacing="1" w:after="100" w:afterAutospacing="1" w:line="240" w:lineRule="auto"/>
+    </w:pPr>
+    <w:rPr>
+      <w:rFonts w:ascii="Times New Roman" w:eastAsia="Times New Roman" w:hAnsi="Times New Roman" w:cs="Times New Roman"/>
+      <w:sz w:val="24"/>
+      <w:szCs w:val="24"/>
+      <w:lang/>
     </w:rPr>
   </w:style>
 </w:styles>

</xml_diff>